<commit_message>
backend: add api product (create, update, delete, getproduct, getallproduct, addreview, topproducts, newproducts), api upload
</commit_message>
<xml_diff>
--- a/Document.docx
+++ b/Document.docx
@@ -4,212 +4,38 @@
   <w:body>
     <w:p>
       <w:r>
-        <w:t xml:space="preserve">C:\Jan\Web&gt;npm create </w:t>
-      </w:r>
-      <w:proofErr w:type="spellStart"/>
-      <w:r>
-        <w:t>vite@latest</w:t>
-      </w:r>
-      <w:proofErr w:type="spellEnd"/>
-      <w:r>
-        <w:t xml:space="preserve"> </w:t>
-      </w:r>
-      <w:proofErr w:type="spellStart"/>
-      <w:r>
-        <w:t>janshop</w:t>
-      </w:r>
-      <w:proofErr w:type="spellEnd"/>
-      <w:r>
-        <w:t xml:space="preserve"> -- --template </w:t>
-      </w:r>
-      <w:proofErr w:type="gramStart"/>
-      <w:r>
-        <w:t>react</w:t>
-      </w:r>
-      <w:proofErr w:type="gramEnd"/>
-    </w:p>
-    <w:p>
-      <w:r>
-        <w:t xml:space="preserve">C:\Jan\Web&gt;cd </w:t>
-      </w:r>
-      <w:proofErr w:type="spellStart"/>
-      <w:r>
-        <w:t>janshop</w:t>
-      </w:r>
-      <w:proofErr w:type="spellEnd"/>
-    </w:p>
-    <w:p>
-      <w:r>
-        <w:t xml:space="preserve">C:\Jan\Web\janshop&gt;npm </w:t>
-      </w:r>
-      <w:proofErr w:type="spellStart"/>
-      <w:r>
-        <w:t>i</w:t>
-      </w:r>
-      <w:proofErr w:type="spellEnd"/>
-    </w:p>
-    <w:p>
-      <w:r>
-        <w:t>C:\Jan\Web&gt;</w:t>
-      </w:r>
-      <w:proofErr w:type="gramStart"/>
-      <w:r>
-        <w:t>code .</w:t>
-      </w:r>
-      <w:proofErr w:type="gramEnd"/>
-    </w:p>
-    <w:p>
-      <w:r>
-        <w:t xml:space="preserve">C:\Jan\Web&gt;npm </w:t>
-      </w:r>
-      <w:proofErr w:type="spellStart"/>
-      <w:r>
-        <w:t>init</w:t>
-      </w:r>
-      <w:proofErr w:type="spellEnd"/>
-      <w:r>
-        <w:t xml:space="preserve"> -y</w:t>
+        <w:t>C:\Jan\Web&gt;npm create vite@latest janshop -- --template react</w:t>
       </w:r>
     </w:p>
     <w:p>
       <w:r>
-        <w:t xml:space="preserve">PS C:\Jan\Web&gt; </w:t>
+        <w:t>C:\Jan\Web&gt;cd janshop</w:t>
       </w:r>
-      <w:proofErr w:type="spellStart"/>
-      <w:r>
-        <w:t>npm</w:t>
-      </w:r>
-      <w:proofErr w:type="spellEnd"/>
-      <w:r>
-        <w:t xml:space="preserve"> </w:t>
-      </w:r>
-      <w:proofErr w:type="spellStart"/>
-      <w:r>
-        <w:t>i</w:t>
-      </w:r>
-      <w:proofErr w:type="spellEnd"/>
-      <w:r>
-        <w:t xml:space="preserve"> </w:t>
-      </w:r>
-      <w:proofErr w:type="spellStart"/>
-      <w:r>
-        <w:t>nodemon</w:t>
-      </w:r>
-      <w:proofErr w:type="spellEnd"/>
-      <w:r>
-        <w:t xml:space="preserve"> </w:t>
-      </w:r>
-      <w:proofErr w:type="spellStart"/>
-      <w:r>
-        <w:t>multer</w:t>
-      </w:r>
-      <w:proofErr w:type="spellEnd"/>
-      <w:r>
-        <w:t xml:space="preserve"> mongoose </w:t>
-      </w:r>
-      <w:proofErr w:type="spellStart"/>
-      <w:r>
-        <w:t>jsonwebtoken</w:t>
-      </w:r>
-      <w:proofErr w:type="spellEnd"/>
-      <w:r>
-        <w:t xml:space="preserve"> express-formidable express-async-handler express </w:t>
-      </w:r>
-      <w:proofErr w:type="spellStart"/>
-      <w:r>
-        <w:t>dotenv</w:t>
-      </w:r>
-      <w:proofErr w:type="spellEnd"/>
-      <w:r>
-        <w:t xml:space="preserve"> </w:t>
-      </w:r>
-      <w:proofErr w:type="spellStart"/>
-      <w:r>
-        <w:t>cors</w:t>
-      </w:r>
-      <w:proofErr w:type="spellEnd"/>
-      <w:r>
-        <w:t xml:space="preserve"> cookie-parser concurrently </w:t>
-      </w:r>
-      <w:proofErr w:type="spellStart"/>
-      <w:r>
-        <w:t>bcryptjs</w:t>
-      </w:r>
-      <w:proofErr w:type="spellEnd"/>
     </w:p>
     <w:p>
       <w:r>
-        <w:t xml:space="preserve">PS C:\Jan\Web\janshop&gt; </w:t>
+        <w:t>C:\Jan\Web\janshop&gt;npm i</w:t>
       </w:r>
-      <w:proofErr w:type="spellStart"/>
+    </w:p>
+    <w:p>
       <w:r>
-        <w:t>npm</w:t>
+        <w:t>C:\Jan\Web&gt;code .</w:t>
       </w:r>
-      <w:proofErr w:type="spellEnd"/>
+    </w:p>
+    <w:p>
       <w:r>
-        <w:t xml:space="preserve"> </w:t>
+        <w:t>C:\Jan\Web&gt;npm init -y</w:t>
       </w:r>
-      <w:proofErr w:type="spellStart"/>
+    </w:p>
+    <w:p>
       <w:r>
-        <w:t>i</w:t>
+        <w:t>PS C:\Jan\Web&gt; npm i nodemon multer mongoose jsonwebtoken express-formidable express-async-handler express dotenv cors cookie-parser concurrently bcryptjs</w:t>
       </w:r>
-      <w:proofErr w:type="spellEnd"/>
+    </w:p>
+    <w:p>
       <w:r>
-        <w:t xml:space="preserve"> slick-carousel react-slick react-</w:t>
+        <w:t>PS C:\Jan\Web\janshop&gt; npm i slick-carousel react-slick react-toastify react-router react-router-dom react-redux react-icons apexcharts react-apexcharts moment flowbite axios @reduxjs/toolkit @paypal/react-paypal-js</w:t>
       </w:r>
-      <w:proofErr w:type="spellStart"/>
-      <w:r>
-        <w:t>toastify</w:t>
-      </w:r>
-      <w:proofErr w:type="spellEnd"/>
-      <w:r>
-        <w:t xml:space="preserve"> react-router react-router-</w:t>
-      </w:r>
-      <w:proofErr w:type="spellStart"/>
-      <w:r>
-        <w:t>dom</w:t>
-      </w:r>
-      <w:proofErr w:type="spellEnd"/>
-      <w:r>
-        <w:t xml:space="preserve"> react-redux react-icons </w:t>
-      </w:r>
-      <w:proofErr w:type="spellStart"/>
-      <w:r>
-        <w:t>apexcharts</w:t>
-      </w:r>
-      <w:proofErr w:type="spellEnd"/>
-      <w:r>
-        <w:t xml:space="preserve"> react-</w:t>
-      </w:r>
-      <w:proofErr w:type="spellStart"/>
-      <w:r>
-        <w:t>apexcharts</w:t>
-      </w:r>
-      <w:proofErr w:type="spellEnd"/>
-      <w:r>
-        <w:t xml:space="preserve"> moment </w:t>
-      </w:r>
-      <w:proofErr w:type="spellStart"/>
-      <w:r>
-        <w:t>flowbite</w:t>
-      </w:r>
-      <w:proofErr w:type="spellEnd"/>
-      <w:r>
-        <w:t xml:space="preserve"> </w:t>
-      </w:r>
-      <w:proofErr w:type="spellStart"/>
-      <w:r>
-        <w:t>axios</w:t>
-      </w:r>
-      <w:proofErr w:type="spellEnd"/>
-      <w:r>
-        <w:t xml:space="preserve"> @reduxjs/toolkit @paypal/react-paypal-</w:t>
-      </w:r>
-      <w:proofErr w:type="gramStart"/>
-      <w:r>
-        <w:t>js</w:t>
-      </w:r>
-      <w:proofErr w:type="gramEnd"/>
     </w:p>
     <w:p>
       <w:r>
@@ -250,7 +76,46 @@
         </w:drawing>
       </w:r>
     </w:p>
-    <w:p/>
+    <w:p>
+      <w:r>
+        <w:lastRenderedPageBreak/>
+        <w:drawing>
+          <wp:inline distT="0" distB="0" distL="0" distR="0" wp14:anchorId="5F9384E5" wp14:editId="51BF9C74">
+            <wp:extent cx="5943600" cy="4138295"/>
+            <wp:effectExtent l="0" t="0" r="0" b="0"/>
+            <wp:docPr id="1424707596" name="Picture 1" descr="A screenshot of a computer&#10;&#10;Description automatically generated"/>
+            <wp:cNvGraphicFramePr>
+              <a:graphicFrameLocks xmlns:a="http://schemas.openxmlformats.org/drawingml/2006/main" noChangeAspect="1"/>
+            </wp:cNvGraphicFramePr>
+            <a:graphic xmlns:a="http://schemas.openxmlformats.org/drawingml/2006/main">
+              <a:graphicData uri="http://schemas.openxmlformats.org/drawingml/2006/picture">
+                <pic:pic xmlns:pic="http://schemas.openxmlformats.org/drawingml/2006/picture">
+                  <pic:nvPicPr>
+                    <pic:cNvPr id="1424707596" name="Picture 1" descr="A screenshot of a computer&#10;&#10;Description automatically generated"/>
+                    <pic:cNvPicPr/>
+                  </pic:nvPicPr>
+                  <pic:blipFill>
+                    <a:blip r:embed="rId5"/>
+                    <a:stretch>
+                      <a:fillRect/>
+                    </a:stretch>
+                  </pic:blipFill>
+                  <pic:spPr>
+                    <a:xfrm>
+                      <a:off x="0" y="0"/>
+                      <a:ext cx="5943600" cy="4138295"/>
+                    </a:xfrm>
+                    <a:prstGeom prst="rect">
+                      <a:avLst/>
+                    </a:prstGeom>
+                  </pic:spPr>
+                </pic:pic>
+              </a:graphicData>
+            </a:graphic>
+          </wp:inline>
+        </w:drawing>
+      </w:r>
+    </w:p>
     <w:sectPr>
       <w:pgSz w:w="12240" w:h="15840"/>
       <w:pgMar w:top="1440" w:right="1440" w:bottom="1440" w:left="1440" w:header="720" w:footer="720" w:gutter="0"/>

</xml_diff>

<commit_message>
frontend: add Home page, favorite product count
</commit_message>
<xml_diff>
--- a/Document.docx
+++ b/Document.docx
@@ -1,6 +1,6 @@
 
 <file path=word/document.xml><?xml version="1.0" encoding="utf-8"?>
-<w:document xmlns:wpc="http://schemas.microsoft.com/office/word/2010/wordprocessingCanvas" xmlns:cx="http://schemas.microsoft.com/office/drawing/2014/chartex" xmlns:cx1="http://schemas.microsoft.com/office/drawing/2015/9/8/chartex" xmlns:cx2="http://schemas.microsoft.com/office/drawing/2015/10/21/chartex" xmlns:cx3="http://schemas.microsoft.com/office/drawing/2016/5/9/chartex" xmlns:cx4="http://schemas.microsoft.com/office/drawing/2016/5/10/chartex" xmlns:cx5="http://schemas.microsoft.com/office/drawing/2016/5/11/chartex" xmlns:cx6="http://schemas.microsoft.com/office/drawing/2016/5/12/chartex" xmlns:cx7="http://schemas.microsoft.com/office/drawing/2016/5/13/chartex" xmlns:cx8="http://schemas.microsoft.com/office/drawing/2016/5/14/chartex" xmlns:mc="http://schemas.openxmlformats.org/markup-compatibility/2006" xmlns:aink="http://schemas.microsoft.com/office/drawing/2016/ink" xmlns:am3d="http://schemas.microsoft.com/office/drawing/2017/model3d" xmlns:o="urn:schemas-microsoft-com:office:office" xmlns:oel="http://schemas.microsoft.com/office/2019/extlst" xmlns:r="http://schemas.openxmlformats.org/officeDocument/2006/relationships" xmlns:m="http://schemas.openxmlformats.org/officeDocument/2006/math" xmlns:v="urn:schemas-microsoft-com:vml" xmlns:wp14="http://schemas.microsoft.com/office/word/2010/wordprocessingDrawing" xmlns:wp="http://schemas.openxmlformats.org/drawingml/2006/wordprocessingDrawing" xmlns:w10="urn:schemas-microsoft-com:office:word" xmlns:w="http://schemas.openxmlformats.org/wordprocessingml/2006/main" xmlns:w14="http://schemas.microsoft.com/office/word/2010/wordml" xmlns:w15="http://schemas.microsoft.com/office/word/2012/wordml" xmlns:w16cex="http://schemas.microsoft.com/office/word/2018/wordml/cex" xmlns:w16cid="http://schemas.microsoft.com/office/word/2016/wordml/cid" xmlns:w16="http://schemas.microsoft.com/office/word/2018/wordml" xmlns:w16du="http://schemas.microsoft.com/office/word/2023/wordml/word16du" xmlns:w16sdtdh="http://schemas.microsoft.com/office/word/2020/wordml/sdtdatahash" xmlns:w16se="http://schemas.microsoft.com/office/word/2015/wordml/symex" xmlns:wpg="http://schemas.microsoft.com/office/word/2010/wordprocessingGroup" xmlns:wpi="http://schemas.microsoft.com/office/word/2010/wordprocessingInk" xmlns:wne="http://schemas.microsoft.com/office/word/2006/wordml" xmlns:wps="http://schemas.microsoft.com/office/word/2010/wordprocessingShape" mc:Ignorable="w14 w15 w16se w16cid w16 w16cex w16sdtdh w16du wp14">
+<w:document xmlns:wpc="http://schemas.microsoft.com/office/word/2010/wordprocessingCanvas" xmlns:cx="http://schemas.microsoft.com/office/drawing/2014/chartex" xmlns:cx1="http://schemas.microsoft.com/office/drawing/2015/9/8/chartex" xmlns:cx2="http://schemas.microsoft.com/office/drawing/2015/10/21/chartex" xmlns:cx3="http://schemas.microsoft.com/office/drawing/2016/5/9/chartex" xmlns:cx4="http://schemas.microsoft.com/office/drawing/2016/5/10/chartex" xmlns:cx5="http://schemas.microsoft.com/office/drawing/2016/5/11/chartex" xmlns:cx6="http://schemas.microsoft.com/office/drawing/2016/5/12/chartex" xmlns:cx7="http://schemas.microsoft.com/office/drawing/2016/5/13/chartex" xmlns:cx8="http://schemas.microsoft.com/office/drawing/2016/5/14/chartex" xmlns:mc="http://schemas.openxmlformats.org/markup-compatibility/2006" xmlns:aink="http://schemas.microsoft.com/office/drawing/2016/ink" xmlns:am3d="http://schemas.microsoft.com/office/drawing/2017/model3d" xmlns:o="urn:schemas-microsoft-com:office:office" xmlns:oel="http://schemas.microsoft.com/office/2019/extlst" xmlns:r="http://schemas.openxmlformats.org/officeDocument/2006/relationships" xmlns:m="http://schemas.openxmlformats.org/officeDocument/2006/math" xmlns:v="urn:schemas-microsoft-com:vml" xmlns:wp14="http://schemas.microsoft.com/office/word/2010/wordprocessingDrawing" xmlns:wp="http://schemas.openxmlformats.org/drawingml/2006/wordprocessingDrawing" xmlns:w10="urn:schemas-microsoft-com:office:word" xmlns:w="http://schemas.openxmlformats.org/wordprocessingml/2006/main" xmlns:w14="http://schemas.microsoft.com/office/word/2010/wordml" xmlns:w15="http://schemas.microsoft.com/office/word/2012/wordml" xmlns:w16cex="http://schemas.microsoft.com/office/word/2018/wordml/cex" xmlns:w16cid="http://schemas.microsoft.com/office/word/2016/wordml/cid" xmlns:w16="http://schemas.microsoft.com/office/word/2018/wordml" xmlns:w16sdtdh="http://schemas.microsoft.com/office/word/2020/wordml/sdtdatahash" xmlns:w16se="http://schemas.microsoft.com/office/word/2015/wordml/symex" xmlns:wpg="http://schemas.microsoft.com/office/word/2010/wordprocessingGroup" xmlns:wpi="http://schemas.microsoft.com/office/word/2010/wordprocessingInk" xmlns:wne="http://schemas.microsoft.com/office/word/2006/wordml" xmlns:wps="http://schemas.microsoft.com/office/word/2010/wordprocessingShape" mc:Ignorable="w14 w15 w16se w16cid w16 w16cex w16sdtdh wp14">
   <w:body>
     <w:p>
       <w:r>
@@ -39,6 +39,9 @@
     </w:p>
     <w:p>
       <w:r>
+        <w:rPr>
+          <w:noProof/>
+        </w:rPr>
         <w:drawing>
           <wp:inline distT="0" distB="0" distL="0" distR="0" wp14:anchorId="1007A9FE" wp14:editId="2BA4E7BD">
             <wp:extent cx="5943600" cy="4774565"/>
@@ -78,6 +81,9 @@
     </w:p>
     <w:p>
       <w:r>
+        <w:rPr>
+          <w:noProof/>
+        </w:rPr>
         <w:lastRenderedPageBreak/>
         <w:drawing>
           <wp:inline distT="0" distB="0" distL="0" distR="0" wp14:anchorId="5F9384E5" wp14:editId="51BF9C74">
@@ -116,6 +122,32 @@
         </w:drawing>
       </w:r>
     </w:p>
+    <w:p/>
+    <w:p>
+      <w:r>
+        <w:t>HomePage:</w:t>
+      </w:r>
+    </w:p>
+    <w:p>
+      <w:r>
+        <w:t>Header.jsx Home.jsx SmallProduct.jsx ProductCarousel.jsx</w:t>
+      </w:r>
+      <w:r>
+        <w:t xml:space="preserve"> Product.jsx</w:t>
+      </w:r>
+      <w:r>
+        <w:t xml:space="preserve"> favoriteSlice.js</w:t>
+      </w:r>
+    </w:p>
+    <w:p>
+      <w:r>
+        <w:t>HeartIcon.jsx FavoritesCount.jsx</w:t>
+      </w:r>
+      <w:r>
+        <w:t xml:space="preserve"> Favorites.jsx</w:t>
+      </w:r>
+    </w:p>
+    <w:p/>
     <w:sectPr>
       <w:pgSz w:w="12240" w:h="15840"/>
       <w:pgMar w:top="1440" w:right="1440" w:bottom="1440" w:left="1440" w:header="720" w:footer="720" w:gutter="0"/>
@@ -127,7 +159,7 @@
 </file>
 
 <file path=word/styles.xml><?xml version="1.0" encoding="utf-8"?>
-<w:styles xmlns:mc="http://schemas.openxmlformats.org/markup-compatibility/2006" xmlns:r="http://schemas.openxmlformats.org/officeDocument/2006/relationships" xmlns:w="http://schemas.openxmlformats.org/wordprocessingml/2006/main" xmlns:w14="http://schemas.microsoft.com/office/word/2010/wordml" xmlns:w15="http://schemas.microsoft.com/office/word/2012/wordml" xmlns:w16cex="http://schemas.microsoft.com/office/word/2018/wordml/cex" xmlns:w16cid="http://schemas.microsoft.com/office/word/2016/wordml/cid" xmlns:w16="http://schemas.microsoft.com/office/word/2018/wordml" xmlns:w16du="http://schemas.microsoft.com/office/word/2023/wordml/word16du" xmlns:w16sdtdh="http://schemas.microsoft.com/office/word/2020/wordml/sdtdatahash" xmlns:w16se="http://schemas.microsoft.com/office/word/2015/wordml/symex" mc:Ignorable="w14 w15 w16se w16cid w16 w16cex w16sdtdh w16du">
+<w:styles xmlns:mc="http://schemas.openxmlformats.org/markup-compatibility/2006" xmlns:r="http://schemas.openxmlformats.org/officeDocument/2006/relationships" xmlns:w="http://schemas.openxmlformats.org/wordprocessingml/2006/main" xmlns:w14="http://schemas.microsoft.com/office/word/2010/wordml" xmlns:w15="http://schemas.microsoft.com/office/word/2012/wordml" xmlns:w16cex="http://schemas.microsoft.com/office/word/2018/wordml/cex" xmlns:w16cid="http://schemas.microsoft.com/office/word/2016/wordml/cid" xmlns:w16="http://schemas.microsoft.com/office/word/2018/wordml" xmlns:w16sdtdh="http://schemas.microsoft.com/office/word/2020/wordml/sdtdatahash" xmlns:w16se="http://schemas.microsoft.com/office/word/2015/wordml/symex" mc:Ignorable="w14 w15 w16se w16cid w16 w16cex w16sdtdh">
   <w:docDefaults>
     <w:rPrDefault>
       <w:rPr>

</xml_diff>